<commit_message>
New version of the FO docx template
</commit_message>
<xml_diff>
--- a/docs/fo.docx
+++ b/docs/fo.docx
@@ -835,7 +835,7 @@
           <wp:inline distB="114300" distT="114300" distL="114300" distR="114300">
             <wp:extent cx="6645600" cy="1549400"/>
             <wp:effectExtent b="0" l="0" r="0" t="0"/>
-            <wp:docPr id="4" name="image5.png"/>
+            <wp:docPr id="5" name="image5.png"/>
             <a:graphic>
               <a:graphicData uri="http://schemas.openxmlformats.org/drawingml/2006/picture">
                 <pic:pic>
@@ -921,12 +921,12 @@
           <wp:inline distB="114300" distT="114300" distL="114300" distR="114300">
             <wp:extent cx="6434138" cy="4433840"/>
             <wp:effectExtent b="0" l="0" r="0" t="0"/>
-            <wp:docPr id="3" name="image2.png"/>
+            <wp:docPr id="4" name="image6.png"/>
             <a:graphic>
               <a:graphicData uri="http://schemas.openxmlformats.org/drawingml/2006/picture">
                 <pic:pic>
                   <pic:nvPicPr>
-                    <pic:cNvPr id="0" name="image2.png"/>
+                    <pic:cNvPr id="0" name="image6.png"/>
                     <pic:cNvPicPr preferRelativeResize="0"/>
                   </pic:nvPicPr>
                   <pic:blipFill>
@@ -1043,12 +1043,12 @@
           <wp:inline distB="114300" distT="114300" distL="114300" distR="114300">
             <wp:extent cx="6645600" cy="3149600"/>
             <wp:effectExtent b="0" l="0" r="0" t="0"/>
-            <wp:docPr id="6" name="image4.png"/>
+            <wp:docPr id="6" name="image3.png"/>
             <a:graphic>
               <a:graphicData uri="http://schemas.openxmlformats.org/drawingml/2006/picture">
                 <pic:pic>
                   <pic:nvPicPr>
-                    <pic:cNvPr id="0" name="image4.png"/>
+                    <pic:cNvPr id="0" name="image3.png"/>
                     <pic:cNvPicPr preferRelativeResize="0"/>
                   </pic:nvPicPr>
                   <pic:blipFill>
@@ -1101,12 +1101,12 @@
           <wp:inline distB="114300" distT="114300" distL="114300" distR="114300">
             <wp:extent cx="6645600" cy="3149600"/>
             <wp:effectExtent b="0" l="0" r="0" t="0"/>
-            <wp:docPr id="5" name="image3.png"/>
+            <wp:docPr id="1" name="image1.png"/>
             <a:graphic>
               <a:graphicData uri="http://schemas.openxmlformats.org/drawingml/2006/picture">
                 <pic:pic>
                   <pic:nvPicPr>
-                    <pic:cNvPr id="0" name="image3.png"/>
+                    <pic:cNvPr id="0" name="image1.png"/>
                     <pic:cNvPicPr preferRelativeResize="0"/>
                   </pic:nvPicPr>
                   <pic:blipFill>
@@ -1208,12 +1208,12 @@
           <wp:inline distB="114300" distT="114300" distL="114300" distR="114300">
             <wp:extent cx="6645600" cy="1231900"/>
             <wp:effectExtent b="0" l="0" r="0" t="0"/>
-            <wp:docPr id="1" name="image1.png"/>
+            <wp:docPr id="2" name="image4.png"/>
             <a:graphic>
               <a:graphicData uri="http://schemas.openxmlformats.org/drawingml/2006/picture">
                 <pic:pic>
                   <pic:nvPicPr>
-                    <pic:cNvPr id="0" name="image1.png"/>
+                    <pic:cNvPr id="0" name="image4.png"/>
                     <pic:cNvPicPr preferRelativeResize="0"/>
                   </pic:nvPicPr>
                   <pic:blipFill>
@@ -1350,12 +1350,12 @@
           <wp:inline distB="114300" distT="114300" distL="114300" distR="114300">
             <wp:extent cx="6645600" cy="3149600"/>
             <wp:effectExtent b="0" l="0" r="0" t="0"/>
-            <wp:docPr id="2" name="image6.png"/>
+            <wp:docPr id="3" name="image2.png"/>
             <a:graphic>
               <a:graphicData uri="http://schemas.openxmlformats.org/drawingml/2006/picture">
                 <pic:pic>
                   <pic:nvPicPr>
-                    <pic:cNvPr id="0" name="image6.png"/>
+                    <pic:cNvPr id="0" name="image2.png"/>
                     <pic:cNvPicPr preferRelativeResize="0"/>
                   </pic:nvPicPr>
                   <pic:blipFill>

</xml_diff>